<commit_message>
updated first prompt finished
</commit_message>
<xml_diff>
--- a/midterm.docx
+++ b/midterm.docx
@@ -72,7 +72,21 @@
           <w:sz w:val="24"/>
           <w:szCs w:val="24"/>
         </w:rPr>
-        <w:t>Prompt 2</w:t>
+        <w:t xml:space="preserve">Prompt </w:t>
+      </w:r>
+      <w:r>
+        <w:rPr>
+          <w:sz w:val="24"/>
+          <w:szCs w:val="24"/>
+        </w:rPr>
+        <w:t xml:space="preserve"># </w:t>
+      </w:r>
+      <w:r>
+        <w:rPr>
+          <w:sz w:val="24"/>
+          <w:szCs w:val="24"/>
+        </w:rPr>
+        <w:t>2</w:t>
       </w:r>
     </w:p>
     <w:p>
@@ -113,23 +127,7 @@
           <w:sz w:val="24"/>
           <w:szCs w:val="24"/>
         </w:rPr>
-        <w:t xml:space="preserve">Engineers should not be required as professionals to inject political and social concerns into their work.  Many believe that it is the individual engineer’s responsibility to </w:t>
-      </w:r>
-      <w:proofErr w:type="gramStart"/>
-      <w:r>
-        <w:rPr>
-          <w:sz w:val="24"/>
-          <w:szCs w:val="24"/>
-        </w:rPr>
-        <w:t>take into account</w:t>
-      </w:r>
-      <w:proofErr w:type="gramEnd"/>
-      <w:r>
-        <w:rPr>
-          <w:sz w:val="24"/>
-          <w:szCs w:val="24"/>
-        </w:rPr>
-        <w:t xml:space="preserve"> political and social issues when designing products.  However, it is the company which must be held accountable, and policy changes should come from the company down to the engineers, without engineers taking matters into their own hands, as changing designs at the whim of only one or two individuals can have unforeseen consequences that a larger group of engineers might think through.  Engineers have not been trained to </w:t>
+        <w:t xml:space="preserve">Engineers should not be required as professionals to inject political and social concerns into their work.  Many believe that it is the individual engineer’s responsibility to take into account political and social issues when designing products.  However, it is the company which must be held accountable, and policy changes should come from the company down to the engineers, without engineers taking matters into their own hands, as changing designs at the whim of only one or two individuals can have unforeseen consequences that a larger group of engineers might think through.  Engineers have not been trained to </w:t>
       </w:r>
       <w:r>
         <w:rPr>
@@ -300,23 +298,7 @@
           <w:sz w:val="24"/>
           <w:szCs w:val="24"/>
         </w:rPr>
-        <w:t xml:space="preserve">ecause the </w:t>
-      </w:r>
-      <w:proofErr w:type="gramStart"/>
-      <w:r>
-        <w:rPr>
-          <w:sz w:val="24"/>
-          <w:szCs w:val="24"/>
-        </w:rPr>
-        <w:t>fire resistant</w:t>
-      </w:r>
-      <w:proofErr w:type="gramEnd"/>
-      <w:r>
-        <w:rPr>
-          <w:sz w:val="24"/>
-          <w:szCs w:val="24"/>
-        </w:rPr>
-        <w:t xml:space="preserve"> coating on the steel was blown off, the steel beams were </w:t>
+        <w:t xml:space="preserve">ecause the fire resistant coating on the steel was blown off, the steel beams were </w:t>
       </w:r>
       <w:r>
         <w:rPr>
@@ -365,21 +347,7 @@
           <w:sz w:val="24"/>
           <w:szCs w:val="24"/>
         </w:rPr>
-        <w:t xml:space="preserve"> This caused a </w:t>
-      </w:r>
-      <w:r>
-        <w:rPr>
-          <w:sz w:val="24"/>
-          <w:szCs w:val="24"/>
-        </w:rPr>
-        <w:t xml:space="preserve">loss of strength </w:t>
-      </w:r>
-      <w:r>
-        <w:rPr>
-          <w:sz w:val="24"/>
-          <w:szCs w:val="24"/>
-        </w:rPr>
-        <w:t>and distortion of the steel</w:t>
+        <w:t xml:space="preserve"> This caused a loss of strength and distortion of the steel</w:t>
       </w:r>
       <w:r>
         <w:rPr>
@@ -395,7 +363,6 @@
         </w:rPr>
         <w:t xml:space="preserve">, which lead to the collapse of the towers in an almost free fall of 200km/h (Eager and </w:t>
       </w:r>
-      <w:proofErr w:type="spellStart"/>
       <w:r>
         <w:rPr>
           <w:sz w:val="24"/>
@@ -403,7 +370,6 @@
         </w:rPr>
         <w:t>Musso</w:t>
       </w:r>
-      <w:proofErr w:type="spellEnd"/>
       <w:r>
         <w:rPr>
           <w:sz w:val="24"/>
@@ -461,23 +427,7 @@
           <w:sz w:val="24"/>
           <w:szCs w:val="24"/>
         </w:rPr>
-        <w:t xml:space="preserve">theft of information from E-Waste.  In 2010, 290,000 tons of hard drives were thrown away (Electronics </w:t>
-      </w:r>
-      <w:proofErr w:type="spellStart"/>
-      <w:r>
-        <w:rPr>
-          <w:sz w:val="24"/>
-          <w:szCs w:val="24"/>
-        </w:rPr>
-        <w:t>TakeBack</w:t>
-      </w:r>
-      <w:proofErr w:type="spellEnd"/>
-      <w:r>
-        <w:rPr>
-          <w:sz w:val="24"/>
-          <w:szCs w:val="24"/>
-        </w:rPr>
-        <w:t xml:space="preserve"> Coalition 2).  These hard disks can retain </w:t>
+        <w:t xml:space="preserve">theft of information from E-Waste.  In 2010, 290,000 tons of hard drives were thrown away (Electronics TakeBack Coalition 2).  These hard disks can retain </w:t>
       </w:r>
       <w:r>
         <w:rPr>
@@ -515,39 +465,449 @@
         </w:rPr>
         <w:t>s</w:t>
       </w:r>
+      <w:r>
+        <w:rPr>
+          <w:sz w:val="24"/>
+          <w:szCs w:val="24"/>
+        </w:rPr>
+        <w:t xml:space="preserve"> best as possible.</w:t>
+      </w:r>
+      <w:r>
+        <w:rPr>
+          <w:sz w:val="24"/>
+          <w:szCs w:val="24"/>
+        </w:rPr>
+        <w:t xml:space="preserve">  </w:t>
+      </w:r>
+    </w:p>
+    <w:p>
+      <w:pPr>
+        <w:pStyle w:val="NoSpacing"/>
+        <w:ind w:firstLine="720"/>
+        <w:rPr>
+          <w:sz w:val="24"/>
+          <w:szCs w:val="24"/>
+        </w:rPr>
+      </w:pPr>
+      <w:r>
+        <w:rPr>
+          <w:sz w:val="24"/>
+          <w:szCs w:val="24"/>
+        </w:rPr>
+        <w:t>Clearly, there are strides that need to be made on many fronts to combat the current social and political issues of today.  However, these changes need to be made by the government and companies, and when issues arise as a result of poor governmental and company planning, engineers should not be made into scapegoats.  When dealing with issues like E-Waste, the government should educate people on the dangers of data theft and how to dispose of their waste properly.  Companies should understand their carbon footprint and try to reduce it, while also helping educate the public on the dangers of data theft and proper disposal of E-Waste.  This will leave the engineers to do what they are trained to do.</w:t>
+      </w:r>
+    </w:p>
+    <w:p>
+      <w:pPr>
+        <w:pStyle w:val="NoSpacing"/>
+        <w:ind w:firstLine="720"/>
+        <w:rPr>
+          <w:sz w:val="24"/>
+          <w:szCs w:val="24"/>
+        </w:rPr>
+      </w:pPr>
+    </w:p>
+    <w:p>
+      <w:pPr>
+        <w:pStyle w:val="NoSpacing"/>
+        <w:ind w:firstLine="720"/>
+        <w:rPr>
+          <w:sz w:val="24"/>
+          <w:szCs w:val="24"/>
+        </w:rPr>
+      </w:pPr>
+    </w:p>
+    <w:p>
+      <w:pPr>
+        <w:pStyle w:val="NoSpacing"/>
+        <w:ind w:firstLine="720"/>
+        <w:rPr>
+          <w:sz w:val="24"/>
+          <w:szCs w:val="24"/>
+        </w:rPr>
+      </w:pPr>
+    </w:p>
+    <w:p>
+      <w:pPr>
+        <w:pStyle w:val="NoSpacing"/>
+        <w:ind w:firstLine="720"/>
+        <w:rPr>
+          <w:sz w:val="24"/>
+          <w:szCs w:val="24"/>
+        </w:rPr>
+      </w:pPr>
+    </w:p>
+    <w:p>
+      <w:pPr>
+        <w:pStyle w:val="NoSpacing"/>
+        <w:rPr>
+          <w:sz w:val="24"/>
+          <w:szCs w:val="24"/>
+        </w:rPr>
+      </w:pPr>
+    </w:p>
+    <w:p>
+      <w:pPr>
+        <w:pStyle w:val="NoSpacing"/>
+        <w:rPr>
+          <w:sz w:val="24"/>
+          <w:szCs w:val="24"/>
+        </w:rPr>
+      </w:pPr>
+    </w:p>
+    <w:p>
+      <w:pPr>
+        <w:pStyle w:val="NoSpacing"/>
+        <w:rPr>
+          <w:sz w:val="24"/>
+          <w:szCs w:val="24"/>
+        </w:rPr>
+      </w:pPr>
+    </w:p>
+    <w:p>
+      <w:pPr>
+        <w:pStyle w:val="NoSpacing"/>
+        <w:rPr>
+          <w:sz w:val="24"/>
+          <w:szCs w:val="24"/>
+        </w:rPr>
+      </w:pPr>
+    </w:p>
+    <w:p>
+      <w:pPr>
+        <w:pStyle w:val="NoSpacing"/>
+        <w:rPr>
+          <w:sz w:val="24"/>
+          <w:szCs w:val="24"/>
+        </w:rPr>
+      </w:pPr>
+    </w:p>
+    <w:p>
+      <w:pPr>
+        <w:pStyle w:val="NoSpacing"/>
+        <w:rPr>
+          <w:sz w:val="24"/>
+          <w:szCs w:val="24"/>
+        </w:rPr>
+      </w:pPr>
+    </w:p>
+    <w:p>
+      <w:pPr>
+        <w:pStyle w:val="NoSpacing"/>
+        <w:rPr>
+          <w:sz w:val="24"/>
+          <w:szCs w:val="24"/>
+        </w:rPr>
+      </w:pPr>
+    </w:p>
+    <w:p>
+      <w:pPr>
+        <w:pStyle w:val="NoSpacing"/>
+        <w:rPr>
+          <w:sz w:val="24"/>
+          <w:szCs w:val="24"/>
+        </w:rPr>
+      </w:pPr>
+    </w:p>
+    <w:p>
+      <w:pPr>
+        <w:pStyle w:val="NoSpacing"/>
+        <w:rPr>
+          <w:sz w:val="24"/>
+          <w:szCs w:val="24"/>
+        </w:rPr>
+      </w:pPr>
+    </w:p>
+    <w:p>
+      <w:pPr>
+        <w:pStyle w:val="NoSpacing"/>
+        <w:rPr>
+          <w:sz w:val="24"/>
+          <w:szCs w:val="24"/>
+        </w:rPr>
+      </w:pPr>
+    </w:p>
+    <w:p>
+      <w:pPr>
+        <w:pStyle w:val="NoSpacing"/>
+        <w:rPr>
+          <w:sz w:val="24"/>
+          <w:szCs w:val="24"/>
+        </w:rPr>
+      </w:pPr>
+    </w:p>
+    <w:p>
+      <w:pPr>
+        <w:pStyle w:val="NoSpacing"/>
+        <w:rPr>
+          <w:sz w:val="24"/>
+          <w:szCs w:val="24"/>
+        </w:rPr>
+      </w:pPr>
+    </w:p>
+    <w:p>
+      <w:pPr>
+        <w:pStyle w:val="NoSpacing"/>
+        <w:rPr>
+          <w:sz w:val="24"/>
+          <w:szCs w:val="24"/>
+        </w:rPr>
+      </w:pPr>
+    </w:p>
+    <w:p>
+      <w:pPr>
+        <w:pStyle w:val="NoSpacing"/>
+        <w:rPr>
+          <w:sz w:val="24"/>
+          <w:szCs w:val="24"/>
+        </w:rPr>
+      </w:pPr>
+    </w:p>
+    <w:p>
+      <w:pPr>
+        <w:pStyle w:val="NoSpacing"/>
+        <w:rPr>
+          <w:sz w:val="24"/>
+          <w:szCs w:val="24"/>
+        </w:rPr>
+      </w:pPr>
+    </w:p>
+    <w:p>
+      <w:pPr>
+        <w:pStyle w:val="NoSpacing"/>
+        <w:rPr>
+          <w:sz w:val="24"/>
+          <w:szCs w:val="24"/>
+        </w:rPr>
+      </w:pPr>
+    </w:p>
+    <w:p>
+      <w:pPr>
+        <w:pStyle w:val="NoSpacing"/>
+        <w:rPr>
+          <w:sz w:val="24"/>
+          <w:szCs w:val="24"/>
+        </w:rPr>
+      </w:pPr>
+    </w:p>
+    <w:p>
+      <w:pPr>
+        <w:pStyle w:val="NoSpacing"/>
+        <w:rPr>
+          <w:sz w:val="24"/>
+          <w:szCs w:val="24"/>
+        </w:rPr>
+      </w:pPr>
+    </w:p>
+    <w:p>
+      <w:pPr>
+        <w:pStyle w:val="NoSpacing"/>
+        <w:rPr>
+          <w:sz w:val="24"/>
+          <w:szCs w:val="24"/>
+        </w:rPr>
+      </w:pPr>
+    </w:p>
+    <w:p>
+      <w:pPr>
+        <w:pStyle w:val="NoSpacing"/>
+        <w:rPr>
+          <w:sz w:val="24"/>
+          <w:szCs w:val="24"/>
+        </w:rPr>
+      </w:pPr>
+    </w:p>
+    <w:p>
+      <w:pPr>
+        <w:pStyle w:val="NoSpacing"/>
+        <w:rPr>
+          <w:sz w:val="24"/>
+          <w:szCs w:val="24"/>
+        </w:rPr>
+      </w:pPr>
+    </w:p>
+    <w:p>
+      <w:pPr>
+        <w:pStyle w:val="NoSpacing"/>
+        <w:rPr>
+          <w:sz w:val="24"/>
+          <w:szCs w:val="24"/>
+        </w:rPr>
+      </w:pPr>
+    </w:p>
+    <w:p>
+      <w:pPr>
+        <w:pStyle w:val="NoSpacing"/>
+        <w:rPr>
+          <w:sz w:val="24"/>
+          <w:szCs w:val="24"/>
+        </w:rPr>
+      </w:pPr>
+    </w:p>
+    <w:p>
+      <w:pPr>
+        <w:pStyle w:val="NoSpacing"/>
+        <w:rPr>
+          <w:sz w:val="24"/>
+          <w:szCs w:val="24"/>
+        </w:rPr>
+      </w:pPr>
+    </w:p>
+    <w:p>
+      <w:pPr>
+        <w:pStyle w:val="NoSpacing"/>
+        <w:rPr>
+          <w:sz w:val="24"/>
+          <w:szCs w:val="24"/>
+        </w:rPr>
+      </w:pPr>
+    </w:p>
+    <w:p>
+      <w:pPr>
+        <w:pStyle w:val="NoSpacing"/>
+        <w:rPr>
+          <w:sz w:val="24"/>
+          <w:szCs w:val="24"/>
+        </w:rPr>
+      </w:pPr>
+      <w:r>
+        <w:rPr>
+          <w:sz w:val="24"/>
+          <w:szCs w:val="24"/>
+        </w:rPr>
+        <w:lastRenderedPageBreak/>
+        <w:t>Essay #1</w:t>
+      </w:r>
+    </w:p>
+    <w:p>
+      <w:pPr>
+        <w:pStyle w:val="NoSpacing"/>
+        <w:rPr>
+          <w:sz w:val="24"/>
+          <w:szCs w:val="24"/>
+        </w:rPr>
+      </w:pPr>
+    </w:p>
+    <w:p>
+      <w:pPr>
+        <w:pStyle w:val="NoSpacing"/>
+        <w:rPr>
+          <w:sz w:val="24"/>
+          <w:szCs w:val="24"/>
+        </w:rPr>
+      </w:pPr>
+      <w:r>
+        <w:rPr>
+          <w:sz w:val="24"/>
+          <w:szCs w:val="24"/>
+        </w:rPr>
+        <w:tab/>
+        <w:t>I believe in a pragmatic approach to ethics,</w:t>
+      </w:r>
+      <w:r>
+        <w:rPr>
+          <w:sz w:val="24"/>
+          <w:szCs w:val="24"/>
+        </w:rPr>
+        <w:t xml:space="preserve"> and</w:t>
+      </w:r>
+      <w:r>
+        <w:rPr>
+          <w:sz w:val="24"/>
+          <w:szCs w:val="24"/>
+        </w:rPr>
+        <w:t xml:space="preserve"> whatever is most practical should be followed.  I believe the government has a duty to keep companies and individuals within societally agreed upon values and make sure the underrepresented and underprivileged do not have their voices silenced.  The government should act as a facilitating presence between those pushing the envelope in terms of design and those who must suffer the environmental, social, health, and/or monetary impacts of these designs.</w:t>
+      </w:r>
+      <w:r>
+        <w:rPr>
+          <w:sz w:val="24"/>
+          <w:szCs w:val="24"/>
+        </w:rPr>
+        <w:t xml:space="preserve">  This will allow engineers to complete their best work, without worrying about their impact upon the world, knowing there are checks in place to prevent the harsh side effects of their work.  </w:t>
+      </w:r>
+      <w:r>
+        <w:rPr>
+          <w:sz w:val="24"/>
+          <w:szCs w:val="24"/>
+        </w:rPr>
+        <w:t>However, where the government does not do any regulating, I believe engineers should prioritize their actions so as to preserve the environment, and the physical and mental health of individuals around the entire world, not just in their immediate proximity.</w:t>
+      </w:r>
+      <w:r>
+        <w:rPr>
+          <w:sz w:val="24"/>
+          <w:szCs w:val="24"/>
+        </w:rPr>
+        <w:t xml:space="preserve">  To protect the environment, I will always assess how the products I design and create will give off waste, alter the environment, displace species, or compromise ecosystems before releasing to their intended users.  To protect the physical health of individuals all over the world, I will determine the physical impact my designs </w:t>
+      </w:r>
+      <w:r>
+        <w:rPr>
+          <w:sz w:val="24"/>
+          <w:szCs w:val="24"/>
+        </w:rPr>
+        <w:t xml:space="preserve">have </w:t>
+      </w:r>
+      <w:r>
+        <w:rPr>
+          <w:sz w:val="24"/>
+          <w:szCs w:val="24"/>
+        </w:rPr>
+        <w:t>on the air we breathe, the food we eat</w:t>
+      </w:r>
+      <w:r>
+        <w:rPr>
+          <w:sz w:val="24"/>
+          <w:szCs w:val="24"/>
+        </w:rPr>
+        <w:t>. I will also make sure there are no physical risks to using my products, and if there are physical risks, I will make sure there are abundant warning signs and that the individual fully understands what they are getting into. To protect the mental health of individuals around the world, I will test my products to make sure the products I create do not alter the chemical makeup individuals’ brains.  I will test for addictive tendencies my products bring out in individuals, and make sure that my products do not offend or depress individuals when they are using them, or when they are a bystander of someone else using them.</w:t>
+      </w:r>
+      <w:r>
+        <w:rPr>
+          <w:sz w:val="24"/>
+          <w:szCs w:val="24"/>
+        </w:rPr>
+        <w:t xml:space="preserve">  </w:t>
+      </w:r>
+      <w:r>
+        <w:rPr>
+          <w:sz w:val="24"/>
+          <w:szCs w:val="24"/>
+        </w:rPr>
+        <w:t xml:space="preserve">My code of ethics easily adapts to almost any situation.  </w:t>
+      </w:r>
+    </w:p>
+    <w:p>
+      <w:pPr>
+        <w:pStyle w:val="NoSpacing"/>
+        <w:rPr>
+          <w:sz w:val="24"/>
+          <w:szCs w:val="24"/>
+        </w:rPr>
+      </w:pPr>
+      <w:r>
+        <w:rPr>
+          <w:sz w:val="24"/>
+          <w:szCs w:val="24"/>
+        </w:rPr>
+        <w:tab/>
+        <w:t xml:space="preserve">When my company’s video game causes negative impacts on young individuals in my community due to adult themes such as violence, I can use my code of ethics to defend my company.  Applying my code of ethics to this situation, I must first determine if there are any government regulations to monitor the release of violent video games and prevention of their use by minors.  This will determine how I go about the situation.  If there are government regulations, then I must direct the listeners at my press conference to the rules and guidelines that society has put on violent video games, and that the company was working within the bounds set for them by the government. Whether the government enforced their own legislation is something that is out of the control of the company and individual </w:t>
+      </w:r>
+      <w:r>
+        <w:rPr>
+          <w:sz w:val="24"/>
+          <w:szCs w:val="24"/>
+        </w:rPr>
+        <w:t xml:space="preserve">engineers.  If there are no guidelines set, then I must go to the second part of my credo, where I must assess the environmental, physical, and mental impacts of the video game on young individuals.  The environmental impact of the video game would be an increased electricity usage when the young individuals power their devices that run the video game.  The societal/mental impact of the violent video game are tightly intertwined.  The mental impact this game has on individuals is that the game desensitizes children to violence and makes violence more widely accepted as a possible solution to confrontations.  In my experience, these violent video games can often be addictive, which would make individuals put aside healthy things in their lives in lieu of playing the video game.  These things include socializing and other normal thought provoking activities for kids like puzzles and reading books and thinking about the world.  The impact on society is that young kids will possibly transfer this violence and aggression to the real world.  The other </w:t>
+      </w:r>
+      <w:r>
+        <w:rPr>
+          <w:sz w:val="24"/>
+          <w:szCs w:val="24"/>
+        </w:rPr>
+        <w:lastRenderedPageBreak/>
+        <w:t>impact of violent video games is that individuals become addicted and do not exercise and eat healthy, making their bodies suffer as a result.</w:t>
+      </w:r>
       <w:bookmarkStart w:id="0" w:name="_GoBack"/>
       <w:bookmarkEnd w:id="0"/>
-      <w:r>
-        <w:rPr>
-          <w:sz w:val="24"/>
-          <w:szCs w:val="24"/>
-        </w:rPr>
-        <w:t xml:space="preserve"> best as possible.</w:t>
-      </w:r>
-      <w:r>
-        <w:rPr>
-          <w:sz w:val="24"/>
-          <w:szCs w:val="24"/>
-        </w:rPr>
-        <w:t xml:space="preserve">  </w:t>
-      </w:r>
-    </w:p>
-    <w:p>
-      <w:pPr>
-        <w:pStyle w:val="NoSpacing"/>
-        <w:ind w:firstLine="720"/>
-        <w:rPr>
-          <w:sz w:val="24"/>
-          <w:szCs w:val="24"/>
-        </w:rPr>
-      </w:pPr>
-      <w:r>
-        <w:rPr>
-          <w:sz w:val="24"/>
-          <w:szCs w:val="24"/>
-        </w:rPr>
-        <w:t>Clearly, there are strides that need to be made on many fronts to combat the current social and political issues of today.  However, these changes need to be made by the government and companies, and when issues arise as a result of poor governmental and company planning, engineers should not be made into scapegoats.  When dealing with issues like E-Waste, the government should educate people on the dangers of data theft and how to dispose of their waste properly.  Companies should understand their carbon footprint and try to reduce it, while also helping educate the public on the dangers of data theft and proper disposal of E-Waste.  This will leave the engineers to do what they are trained to do.</w:t>
-      </w:r>
     </w:p>
     <w:sectPr>
       <w:pgSz w:w="12240" w:h="15840"/>

</xml_diff>

<commit_message>
added more to second paper
</commit_message>
<xml_diff>
--- a/midterm.docx
+++ b/midterm.docx
@@ -127,7 +127,23 @@
           <w:sz w:val="24"/>
           <w:szCs w:val="24"/>
         </w:rPr>
-        <w:t xml:space="preserve">Engineers should not be required as professionals to inject political and social concerns into their work.  Many believe that it is the individual engineer’s responsibility to take into account political and social issues when designing products.  However, it is the company which must be held accountable, and policy changes should come from the company down to the engineers, without engineers taking matters into their own hands, as changing designs at the whim of only one or two individuals can have unforeseen consequences that a larger group of engineers might think through.  Engineers have not been trained to </w:t>
+        <w:t xml:space="preserve">Engineers should not be required as professionals to inject political and social concerns into their work.  Many believe that it is the individual engineer’s responsibility to </w:t>
+      </w:r>
+      <w:proofErr w:type="gramStart"/>
+      <w:r>
+        <w:rPr>
+          <w:sz w:val="24"/>
+          <w:szCs w:val="24"/>
+        </w:rPr>
+        <w:t>take into account</w:t>
+      </w:r>
+      <w:proofErr w:type="gramEnd"/>
+      <w:r>
+        <w:rPr>
+          <w:sz w:val="24"/>
+          <w:szCs w:val="24"/>
+        </w:rPr>
+        <w:t xml:space="preserve"> political and social issues when designing products.  However, it is the company which must be held accountable, and policy changes should come from the company down to the engineers, without engineers taking matters into their own hands, as changing designs at the whim of only one or two individuals can have unforeseen consequences that a larger group of engineers might think through.  Engineers have not been trained to </w:t>
       </w:r>
       <w:r>
         <w:rPr>
@@ -298,7 +314,23 @@
           <w:sz w:val="24"/>
           <w:szCs w:val="24"/>
         </w:rPr>
-        <w:t xml:space="preserve">ecause the fire resistant coating on the steel was blown off, the steel beams were </w:t>
+        <w:t xml:space="preserve">ecause the </w:t>
+      </w:r>
+      <w:proofErr w:type="gramStart"/>
+      <w:r>
+        <w:rPr>
+          <w:sz w:val="24"/>
+          <w:szCs w:val="24"/>
+        </w:rPr>
+        <w:t>fire resistant</w:t>
+      </w:r>
+      <w:proofErr w:type="gramEnd"/>
+      <w:r>
+        <w:rPr>
+          <w:sz w:val="24"/>
+          <w:szCs w:val="24"/>
+        </w:rPr>
+        <w:t xml:space="preserve"> coating on the steel was blown off, the steel beams were </w:t>
       </w:r>
       <w:r>
         <w:rPr>
@@ -363,6 +395,7 @@
         </w:rPr>
         <w:t xml:space="preserve">, which lead to the collapse of the towers in an almost free fall of 200km/h (Eager and </w:t>
       </w:r>
+      <w:proofErr w:type="spellStart"/>
       <w:r>
         <w:rPr>
           <w:sz w:val="24"/>
@@ -370,6 +403,7 @@
         </w:rPr>
         <w:t>Musso</w:t>
       </w:r>
+      <w:proofErr w:type="spellEnd"/>
       <w:r>
         <w:rPr>
           <w:sz w:val="24"/>
@@ -427,7 +461,23 @@
           <w:sz w:val="24"/>
           <w:szCs w:val="24"/>
         </w:rPr>
-        <w:t xml:space="preserve">theft of information from E-Waste.  In 2010, 290,000 tons of hard drives were thrown away (Electronics TakeBack Coalition 2).  These hard disks can retain </w:t>
+        <w:t xml:space="preserve">theft of information from E-Waste.  In 2010, 290,000 tons of hard drives were thrown away (Electronics </w:t>
+      </w:r>
+      <w:proofErr w:type="spellStart"/>
+      <w:r>
+        <w:rPr>
+          <w:sz w:val="24"/>
+          <w:szCs w:val="24"/>
+        </w:rPr>
+        <w:t>TakeBack</w:t>
+      </w:r>
+      <w:proofErr w:type="spellEnd"/>
+      <w:r>
+        <w:rPr>
+          <w:sz w:val="24"/>
+          <w:szCs w:val="24"/>
+        </w:rPr>
+        <w:t xml:space="preserve"> Coalition 2).  These hard disks can retain </w:t>
       </w:r>
       <w:r>
         <w:rPr>
@@ -802,6 +852,21 @@
           <w:szCs w:val="24"/>
         </w:rPr>
         <w:tab/>
+      </w:r>
+      <w:r>
+        <w:rPr>
+          <w:sz w:val="24"/>
+          <w:szCs w:val="24"/>
+        </w:rPr>
+        <w:t>When considering a perfect credo upon which to build my ethical code, I was confronted with a few dilemmas</w:t>
+      </w:r>
+      <w:bookmarkStart w:id="0" w:name="_GoBack"/>
+      <w:bookmarkEnd w:id="0"/>
+      <w:r>
+        <w:rPr>
+          <w:sz w:val="24"/>
+          <w:szCs w:val="24"/>
+        </w:rPr>
         <w:t>I believe in a pragmatic approach to ethics,</w:t>
       </w:r>
       <w:r>
@@ -830,7 +895,23 @@
           <w:sz w:val="24"/>
           <w:szCs w:val="24"/>
         </w:rPr>
-        <w:t>However, where the government does not do any regulating, I believe engineers should prioritize their actions so as to preserve the environment, and the physical and mental health of individuals around the entire world, not just in their immediate proximity.</w:t>
+        <w:t xml:space="preserve">However, where the government does not do any regulating, I believe engineers should prioritize their actions </w:t>
+      </w:r>
+      <w:proofErr w:type="gramStart"/>
+      <w:r>
+        <w:rPr>
+          <w:sz w:val="24"/>
+          <w:szCs w:val="24"/>
+        </w:rPr>
+        <w:t>so as to</w:t>
+      </w:r>
+      <w:proofErr w:type="gramEnd"/>
+      <w:r>
+        <w:rPr>
+          <w:sz w:val="24"/>
+          <w:szCs w:val="24"/>
+        </w:rPr>
+        <w:t xml:space="preserve"> preserve the environment, and the physical and mental health of individuals around the entire world, not just in their immediate proximity.</w:t>
       </w:r>
       <w:r>
         <w:rPr>
@@ -896,7 +977,35 @@
           <w:sz w:val="24"/>
           <w:szCs w:val="24"/>
         </w:rPr>
-        <w:t xml:space="preserve">engineers.  If there are no guidelines set, then I must go to the second part of my credo, where I must assess the environmental, physical, and mental impacts of the video game on young individuals.  The environmental impact of the video game would be an increased electricity usage when the young individuals power their devices that run the video game.  The societal/mental impact of the violent video game are tightly intertwined.  The mental impact this game has on individuals is that the game desensitizes children to violence and makes violence more widely accepted as a possible solution to confrontations.  In my experience, these violent video games can often be addictive, which would make individuals put aside healthy things in their lives in lieu of playing the video game.  These things include socializing and other normal thought provoking activities for kids like puzzles and reading books and thinking about the world.  The impact on society is that young kids will possibly transfer this violence and aggression to the real world.  The other </w:t>
+        <w:t>engineers.  If there are no guidelines set, then I must go to the second part of my credo, where I must assess the environmental,</w:t>
+      </w:r>
+      <w:r>
+        <w:rPr>
+          <w:sz w:val="24"/>
+          <w:szCs w:val="24"/>
+        </w:rPr>
+        <w:t xml:space="preserve"> social,</w:t>
+      </w:r>
+      <w:r>
+        <w:rPr>
+          <w:sz w:val="24"/>
+          <w:szCs w:val="24"/>
+        </w:rPr>
+        <w:t xml:space="preserve"> physical, and mental impacts of the video game on young individuals.  The environmental impact of the video game would be an increased electricity usage when the young individuals power their devices that run the video game.  The societal/mental impact of the violent video game are tightly intertwined.  The mental impact this game has on individuals is that the game desensitizes children to violence and makes violence more widely accepted as a possible solution to confrontations.  In my experience, these violent video games can often be addictive, which would make individuals put aside healthy things in their lives in lieu of playing the video game.  These things include socializing and other normal </w:t>
+      </w:r>
+      <w:r>
+        <w:rPr>
+          <w:sz w:val="24"/>
+          <w:szCs w:val="24"/>
+        </w:rPr>
+        <w:t>thought-provoking</w:t>
+      </w:r>
+      <w:r>
+        <w:rPr>
+          <w:sz w:val="24"/>
+          <w:szCs w:val="24"/>
+        </w:rPr>
+        <w:t xml:space="preserve"> activities </w:t>
       </w:r>
       <w:r>
         <w:rPr>
@@ -904,10 +1013,99 @@
           <w:szCs w:val="24"/>
         </w:rPr>
         <w:lastRenderedPageBreak/>
-        <w:t>impact of violent video games is that individuals become addicted and do not exercise and eat healthy, making their bodies suffer as a result.</w:t>
-      </w:r>
-      <w:bookmarkStart w:id="0" w:name="_GoBack"/>
-      <w:bookmarkEnd w:id="0"/>
+        <w:t>for kids like puzzles and reading books and thinking about the world.  The impact on society is that young kids will possibly transfer this violence and aggression to the real world.  The other impact of violent video games is</w:t>
+      </w:r>
+      <w:r>
+        <w:rPr>
+          <w:sz w:val="24"/>
+          <w:szCs w:val="24"/>
+        </w:rPr>
+        <w:t xml:space="preserve"> the physical impact.</w:t>
+      </w:r>
+      <w:r>
+        <w:rPr>
+          <w:sz w:val="24"/>
+          <w:szCs w:val="24"/>
+        </w:rPr>
+        <w:t xml:space="preserve"> </w:t>
+      </w:r>
+      <w:r>
+        <w:rPr>
+          <w:sz w:val="24"/>
+          <w:szCs w:val="24"/>
+        </w:rPr>
+        <w:t>I</w:t>
+      </w:r>
+      <w:r>
+        <w:rPr>
+          <w:sz w:val="24"/>
+          <w:szCs w:val="24"/>
+        </w:rPr>
+        <w:t>ndividuals become addicted and do not exercise and eat healthy, making their bodies suffer as a result.</w:t>
+      </w:r>
+      <w:r>
+        <w:rPr>
+          <w:sz w:val="24"/>
+          <w:szCs w:val="24"/>
+        </w:rPr>
+        <w:t xml:space="preserve"> </w:t>
+      </w:r>
+      <w:r>
+        <w:rPr>
+          <w:sz w:val="24"/>
+          <w:szCs w:val="24"/>
+        </w:rPr>
+        <w:t xml:space="preserve">Due to the many downsides, I would recommend that young children do not play this game, and that the young children are not the target audience.  To make this information widely known to parents, I would tell the press conference that the company was planning on printing new advisory labels on the game to ensure that buyers are well informed. One weakness of this argument is that critics of the game might say that the video game is bound to end up in the hands of small children regardless of whether they are the intended audience.  To refute this, I think there must be some sort of parental responsibility to watch over the children, similarly to how a parent would not allow their children to play with chemicals that say to ‘keep out of reach of children’.  This application of my pragmatic code of ethics takes many factors into </w:t>
+      </w:r>
+      <w:r>
+        <w:rPr>
+          <w:sz w:val="24"/>
+          <w:szCs w:val="24"/>
+        </w:rPr>
+        <w:t>account and</w:t>
+      </w:r>
+      <w:r>
+        <w:rPr>
+          <w:sz w:val="24"/>
+          <w:szCs w:val="24"/>
+        </w:rPr>
+        <w:t xml:space="preserve"> covers </w:t>
+      </w:r>
+      <w:r>
+        <w:rPr>
+          <w:sz w:val="24"/>
+          <w:szCs w:val="24"/>
+        </w:rPr>
+        <w:t>m</w:t>
+      </w:r>
+      <w:r>
+        <w:rPr>
+          <w:sz w:val="24"/>
+          <w:szCs w:val="24"/>
+        </w:rPr>
+        <w:t xml:space="preserve">ost scenarios.  The backbone of my code of ethics is described by the role of a regulatory body, and how that body assumes the responsibility of making sure engineers and companies create reasonably </w:t>
+      </w:r>
+      <w:r>
+        <w:rPr>
+          <w:sz w:val="24"/>
+          <w:szCs w:val="24"/>
+        </w:rPr>
+        <w:t>moral products as well as informing consumers and individuals of the possible side effects and downsides of the use of these products.</w:t>
+      </w:r>
+      <w:r>
+        <w:rPr>
+          <w:sz w:val="24"/>
+          <w:szCs w:val="24"/>
+        </w:rPr>
+        <w:t xml:space="preserve">  When this regulatory body is not present however, the responsibility of notifying the consumer and considering the effects of the product on individuals’ mental and physical health, the environment, and society falls upon the company and the engineers of that company to make practical, safe, and properly thought out solutions.</w:t>
+      </w:r>
+      <w:r>
+        <w:rPr>
+          <w:sz w:val="24"/>
+          <w:szCs w:val="24"/>
+        </w:rPr>
+        <w:t xml:space="preserve"> </w:t>
+      </w:r>
     </w:p>
     <w:sectPr>
       <w:pgSz w:w="12240" w:h="15840"/>

</xml_diff>